<commit_message>
Text files are modded due to running the program
Program adds to the text file.
</commit_message>
<xml_diff>
--- a/CTA3/CTA3IntegerPointers.docx
+++ b/CTA3/CTA3IntegerPointers.docx
@@ -574,13 +574,7 @@
       </w:r>
       <w:proofErr w:type="spellEnd"/>
       <w:r>
-        <w:t xml:space="preserve"> as </w:t>
-      </w:r>
-      <w:r>
-        <w:t xml:space="preserve">new </w:t>
-      </w:r>
-      <w:r>
-        <w:t xml:space="preserve">int </w:t>
+        <w:t xml:space="preserve"> as new int </w:t>
       </w:r>
       <w:proofErr w:type="gramStart"/>
       <w:r>

</xml_diff>